<commit_message>
Steps To develop salesforce IOS app in Chrome
</commit_message>
<xml_diff>
--- a/Readme.docx
+++ b/Readme.docx
@@ -3342,6 +3342,20 @@
           <w:t>http://localhost/packagetest/packagetest/www/</w:t>
         </w:r>
       </w:hyperlink>
+      <w:r>
+        <w:t xml:space="preserve"> </w:t>
+      </w:r>
+    </w:p>
+    <w:p>
+      <w:r>
+        <w:t xml:space="preserve">The required files are available on </w:t>
+      </w:r>
+      <w:r>
+        <w:rPr>
+          <w:color w:val="FF0000"/>
+        </w:rPr>
+        <w:t>https://github.com/sirajudeen037/Saleforce</w:t>
+      </w:r>
     </w:p>
     <w:p>
       <w:pPr>
@@ -3356,7 +3370,7 @@
         </w:rPr>
         <w:drawing>
           <wp:inline distT="0" distB="0" distL="0" distR="0">
-            <wp:extent cx="2352675" cy="4181475"/>
+            <wp:extent cx="2352675" cy="3609975"/>
             <wp:effectExtent l="19050" t="0" r="9525" b="0"/>
             <wp:docPr id="3" name="Picture 2" descr="Screen Shot 2013-08-30 at 10.59.22 PM.png"/>
             <wp:cNvGraphicFramePr>
@@ -3378,7 +3392,7 @@
                   <pic:spPr>
                     <a:xfrm>
                       <a:off x="0" y="0"/>
-                      <a:ext cx="2352675" cy="4181475"/>
+                      <a:ext cx="2352675" cy="3609975"/>
                     </a:xfrm>
                     <a:prstGeom prst="rect">
                       <a:avLst/>

</xml_diff>